<commit_message>
Primera practica de estadistica, metodo de procesamiento de imagenes
</commit_message>
<xml_diff>
--- a/Estadistica descriptiva y probabilidad/Primer_Codigo_Imagenes.docx
+++ b/Estadistica descriptiva y probabilidad/Primer_Codigo_Imagenes.docx
@@ -21,72 +21,78 @@
           <w:lang w:val="en-US"/>
         </w:rPr>
       </w:pPr>
-    </w:p>
-    <w:p>
-      <w:pPr>
-        <w:rPr>
-          <w:lang w:val="en-US"/>
-        </w:rPr>
-      </w:pPr>
-      <w:proofErr w:type="spellStart"/>
-      <w:r>
-        <w:rPr>
-          <w:lang w:val="en-US"/>
-        </w:rPr>
-        <w:t>ruta</w:t>
-      </w:r>
-      <w:proofErr w:type="spellEnd"/>
-      <w:r>
-        <w:rPr>
-          <w:lang w:val="en-US"/>
-        </w:rPr>
-        <w:t>&lt;-</w:t>
-      </w:r>
-      <w:proofErr w:type="spellStart"/>
-      <w:proofErr w:type="gramStart"/>
-      <w:r>
-        <w:rPr>
-          <w:lang w:val="en-US"/>
-        </w:rPr>
-        <w:t>file.choose</w:t>
-      </w:r>
-      <w:proofErr w:type="spellEnd"/>
-      <w:proofErr w:type="gramEnd"/>
-      <w:r>
-        <w:rPr>
-          <w:lang w:val="en-US"/>
-        </w:rPr>
-        <w:t>()</w:t>
-      </w:r>
-    </w:p>
-    <w:p>
-      <w:proofErr w:type="spellStart"/>
-      <w:r>
-        <w:t>img</w:t>
-      </w:r>
-      <w:proofErr w:type="spellEnd"/>
-      <w:r>
-        <w:t xml:space="preserve"> &lt;- </w:t>
-      </w:r>
-      <w:proofErr w:type="spellStart"/>
-      <w:r>
-        <w:t>readJPEG</w:t>
-      </w:r>
-      <w:proofErr w:type="spellEnd"/>
-      <w:r>
-        <w:t>(ruta)</w:t>
-      </w:r>
-    </w:p>
-    <w:p>
+      <w:r>
+        <w:rPr>
+          <w:lang w:val="en-US"/>
+        </w:rPr>
+        <w:t>ruta&lt;-file.choose()</w:t>
+      </w:r>
+    </w:p>
+    <w:p>
+      <w:r>
+        <w:t>img &lt;- readJPEG(ruta)</w:t>
+      </w:r>
+    </w:p>
+    <w:p>
+      <w:pPr>
+        <w:rPr>
+          <w:lang w:val="en-US"/>
+        </w:rPr>
+      </w:pPr>
+      <w:r>
+        <w:rPr>
+          <w:lang w:val="en-US"/>
+        </w:rPr>
+        <w:t>R &lt;- img[,,1]</w:t>
+      </w:r>
+    </w:p>
+    <w:p>
+      <w:pPr>
+        <w:rPr>
+          <w:lang w:val="en-US"/>
+        </w:rPr>
+      </w:pPr>
+      <w:r>
+        <w:rPr>
+          <w:lang w:val="en-US"/>
+        </w:rPr>
+        <w:t>plot(0:1,0:1, type='n', axes = FALSE, xlab = "", ylab = "")</w:t>
+      </w:r>
+    </w:p>
+    <w:p>
+      <w:pPr>
+        <w:rPr>
+          <w:lang w:val="en-US"/>
+        </w:rPr>
+      </w:pPr>
+      <w:r>
+        <w:rPr>
+          <w:lang w:val="en-US"/>
+        </w:rPr>
+        <w:t>rasterImage(R, 0, 0, 1, 1)</w:t>
+      </w:r>
       <w:r>
         <w:rPr>
           <w:noProof/>
         </w:rPr>
+        <w:t xml:space="preserve"> </w:t>
+      </w:r>
+    </w:p>
+    <w:p>
+      <w:pPr>
+        <w:rPr>
+          <w:lang w:val="en-US"/>
+        </w:rPr>
+      </w:pPr>
+      <w:r>
+        <w:rPr>
+          <w:noProof/>
+        </w:rPr>
         <w:drawing>
-          <wp:inline distT="0" distB="0" distL="0" distR="0" wp14:anchorId="746E85DD" wp14:editId="1B9BE37C">
+          <wp:inline distT="0" distB="0" distL="0" distR="0" wp14:anchorId="53994E1D" wp14:editId="3B5694AA">
             <wp:extent cx="2619375" cy="1743075"/>
             <wp:effectExtent l="0" t="0" r="9525" b="9525"/>
-            <wp:docPr id="1534196158" name="Picture 1"/>
+            <wp:docPr id="1534196158" name="Picture 1" descr="A group of people outside of a building&#10;&#10;Description automatically generated"/>
             <wp:cNvGraphicFramePr>
               <a:graphicFrameLocks xmlns:a="http://schemas.openxmlformats.org/drawingml/2006/main" noChangeAspect="1"/>
             </wp:cNvGraphicFramePr>
@@ -94,7 +100,7 @@
               <a:graphicData uri="http://schemas.openxmlformats.org/drawingml/2006/picture">
                 <pic:pic xmlns:pic="http://schemas.openxmlformats.org/drawingml/2006/picture">
                   <pic:nvPicPr>
-                    <pic:cNvPr id="1534196158" name="Picture 1534196158"/>
+                    <pic:cNvPr id="1534196158" name="Picture 1" descr="A group of people outside of a building&#10;&#10;Description automatically generated"/>
                     <pic:cNvPicPr/>
                   </pic:nvPicPr>
                   <pic:blipFill>
@@ -124,111 +130,6 @@
           </wp:inline>
         </w:drawing>
       </w:r>
-    </w:p>
-    <w:p/>
-    <w:p>
-      <w:r>
-        <w:t xml:space="preserve">R &lt;- </w:t>
-      </w:r>
-      <w:proofErr w:type="spellStart"/>
-      <w:r>
-        <w:t>img</w:t>
-      </w:r>
-      <w:proofErr w:type="spellEnd"/>
-      <w:proofErr w:type="gramStart"/>
-      <w:r>
-        <w:t>[,,</w:t>
-      </w:r>
-      <w:proofErr w:type="gramEnd"/>
-      <w:r>
-        <w:t>1]</w:t>
-      </w:r>
-    </w:p>
-    <w:p/>
-    <w:p>
-      <w:pPr>
-        <w:rPr>
-          <w:lang w:val="en-US"/>
-        </w:rPr>
-      </w:pPr>
-      <w:proofErr w:type="gramStart"/>
-      <w:r>
-        <w:rPr>
-          <w:lang w:val="en-US"/>
-        </w:rPr>
-        <w:t>plot(</w:t>
-      </w:r>
-      <w:proofErr w:type="gramEnd"/>
-      <w:r>
-        <w:rPr>
-          <w:lang w:val="en-US"/>
-        </w:rPr>
-        <w:t xml:space="preserve">0:1,0:1, type='n', axes = FALSE, </w:t>
-      </w:r>
-      <w:proofErr w:type="spellStart"/>
-      <w:r>
-        <w:rPr>
-          <w:lang w:val="en-US"/>
-        </w:rPr>
-        <w:t>xlab</w:t>
-      </w:r>
-      <w:proofErr w:type="spellEnd"/>
-      <w:r>
-        <w:rPr>
-          <w:lang w:val="en-US"/>
-        </w:rPr>
-        <w:t xml:space="preserve"> = "", </w:t>
-      </w:r>
-      <w:proofErr w:type="spellStart"/>
-      <w:r>
-        <w:rPr>
-          <w:lang w:val="en-US"/>
-        </w:rPr>
-        <w:t>ylab</w:t>
-      </w:r>
-      <w:proofErr w:type="spellEnd"/>
-      <w:r>
-        <w:rPr>
-          <w:lang w:val="en-US"/>
-        </w:rPr>
-        <w:t xml:space="preserve"> = "")</w:t>
-      </w:r>
-    </w:p>
-    <w:p>
-      <w:pPr>
-        <w:rPr>
-          <w:lang w:val="en-US"/>
-        </w:rPr>
-      </w:pPr>
-      <w:proofErr w:type="spellStart"/>
-      <w:proofErr w:type="gramStart"/>
-      <w:r>
-        <w:rPr>
-          <w:lang w:val="en-US"/>
-        </w:rPr>
-        <w:t>rasterImage</w:t>
-      </w:r>
-      <w:proofErr w:type="spellEnd"/>
-      <w:r>
-        <w:rPr>
-          <w:lang w:val="en-US"/>
-        </w:rPr>
-        <w:t>(</w:t>
-      </w:r>
-      <w:proofErr w:type="gramEnd"/>
-      <w:r>
-        <w:rPr>
-          <w:lang w:val="en-US"/>
-        </w:rPr>
-        <w:t>R, 0, 0, 1, 1)</w:t>
-      </w:r>
-    </w:p>
-    <w:p>
-      <w:pPr>
-        <w:rPr>
-          <w:lang w:val="en-US"/>
-        </w:rPr>
-      </w:pPr>
       <w:r>
         <w:rPr>
           <w:noProof/>
@@ -375,16 +276,8 @@
         <w:rPr>
           <w:lang w:val="en-US"/>
         </w:rPr>
-        <w:t>T &lt;- function(x</w:t>
-      </w:r>
-      <w:proofErr w:type="gramStart"/>
-      <w:r>
-        <w:rPr>
-          <w:lang w:val="en-US"/>
-        </w:rPr>
-        <w:t>){</w:t>
-      </w:r>
-      <w:proofErr w:type="gramEnd"/>
+        <w:t>T &lt;- function(x){</w:t>
+      </w:r>
     </w:p>
     <w:p>
       <w:pPr>
@@ -397,35 +290,7 @@
           <w:lang w:val="en-US"/>
         </w:rPr>
         <w:tab/>
-        <w:t>r &lt;- sum(R&lt;=x)/(</w:t>
-      </w:r>
-      <w:proofErr w:type="spellStart"/>
-      <w:r>
-        <w:rPr>
-          <w:lang w:val="en-US"/>
-        </w:rPr>
-        <w:t>nrow</w:t>
-      </w:r>
-      <w:proofErr w:type="spellEnd"/>
-      <w:r>
-        <w:rPr>
-          <w:lang w:val="en-US"/>
-        </w:rPr>
-        <w:t>(R)*</w:t>
-      </w:r>
-      <w:proofErr w:type="spellStart"/>
-      <w:r>
-        <w:rPr>
-          <w:lang w:val="en-US"/>
-        </w:rPr>
-        <w:t>ncol</w:t>
-      </w:r>
-      <w:proofErr w:type="spellEnd"/>
-      <w:r>
-        <w:rPr>
-          <w:lang w:val="en-US"/>
-        </w:rPr>
-        <w:t>(R))</w:t>
+        <w:t>r &lt;- sum(R&lt;=x)/(nrow(R)*ncol(R))</w:t>
       </w:r>
     </w:p>
     <w:p>
@@ -466,131 +331,39 @@
         <w:rPr>
           <w:lang w:val="en-US"/>
         </w:rPr>
-        <w:t xml:space="preserve">res &lt;- </w:t>
-      </w:r>
-      <w:proofErr w:type="gramStart"/>
-      <w:r>
-        <w:rPr>
-          <w:lang w:val="en-US"/>
-        </w:rPr>
-        <w:t>matrix(</w:t>
-      </w:r>
-      <w:proofErr w:type="gramEnd"/>
-      <w:r>
-        <w:rPr>
-          <w:lang w:val="en-US"/>
-        </w:rPr>
-        <w:t xml:space="preserve">0,nrow = </w:t>
-      </w:r>
-      <w:proofErr w:type="spellStart"/>
-      <w:r>
-        <w:rPr>
-          <w:lang w:val="en-US"/>
-        </w:rPr>
-        <w:t>nrow</w:t>
-      </w:r>
-      <w:proofErr w:type="spellEnd"/>
-      <w:r>
-        <w:rPr>
-          <w:lang w:val="en-US"/>
-        </w:rPr>
-        <w:t xml:space="preserve">(R), </w:t>
-      </w:r>
-      <w:proofErr w:type="spellStart"/>
-      <w:r>
-        <w:rPr>
-          <w:lang w:val="en-US"/>
-        </w:rPr>
-        <w:t>ncol</w:t>
-      </w:r>
-      <w:proofErr w:type="spellEnd"/>
-      <w:r>
-        <w:rPr>
-          <w:lang w:val="en-US"/>
-        </w:rPr>
-        <w:t xml:space="preserve"> = </w:t>
-      </w:r>
-      <w:proofErr w:type="spellStart"/>
-      <w:r>
-        <w:rPr>
-          <w:lang w:val="en-US"/>
-        </w:rPr>
-        <w:t>ncol</w:t>
-      </w:r>
-      <w:proofErr w:type="spellEnd"/>
-      <w:r>
-        <w:rPr>
-          <w:lang w:val="en-US"/>
-        </w:rPr>
-        <w:t>(R))</w:t>
-      </w:r>
-    </w:p>
-    <w:p>
-      <w:pPr>
-        <w:rPr>
-          <w:lang w:val="en-US"/>
-        </w:rPr>
-      </w:pPr>
-      <w:r>
-        <w:rPr>
-          <w:lang w:val="en-US"/>
-        </w:rPr>
-        <w:t>for (</w:t>
-      </w:r>
-      <w:proofErr w:type="spellStart"/>
-      <w:r>
-        <w:rPr>
-          <w:lang w:val="en-US"/>
-        </w:rPr>
-        <w:t>i</w:t>
-      </w:r>
-      <w:proofErr w:type="spellEnd"/>
-      <w:r>
-        <w:rPr>
-          <w:lang w:val="en-US"/>
-        </w:rPr>
-        <w:t xml:space="preserve"> in </w:t>
-      </w:r>
-      <w:proofErr w:type="gramStart"/>
-      <w:r>
-        <w:rPr>
-          <w:lang w:val="en-US"/>
-        </w:rPr>
-        <w:t>1:nrow</w:t>
-      </w:r>
-      <w:proofErr w:type="gramEnd"/>
-      <w:r>
-        <w:rPr>
-          <w:lang w:val="en-US"/>
-        </w:rPr>
-        <w:t>(R))</w:t>
-      </w:r>
-    </w:p>
-    <w:p>
-      <w:pPr>
-        <w:rPr>
-          <w:lang w:val="en-US"/>
-        </w:rPr>
-      </w:pPr>
-      <w:r>
-        <w:rPr>
-          <w:lang w:val="en-US"/>
-        </w:rPr>
-        <w:t xml:space="preserve">for (j in </w:t>
-      </w:r>
-      <w:proofErr w:type="gramStart"/>
-      <w:r>
-        <w:rPr>
-          <w:lang w:val="en-US"/>
-        </w:rPr>
-        <w:t>1:ncol</w:t>
-      </w:r>
-      <w:proofErr w:type="gramEnd"/>
-      <w:r>
-        <w:rPr>
-          <w:lang w:val="en-US"/>
-        </w:rPr>
-        <w:t>(R)){</w:t>
+        <w:t>res &lt;- matrix(0,nrow = nrow(R), ncol = ncol(R))</w:t>
+      </w:r>
+    </w:p>
+    <w:p>
+      <w:pPr>
+        <w:rPr>
+          <w:lang w:val="en-US"/>
+        </w:rPr>
+      </w:pPr>
+      <w:r>
+        <w:rPr>
+          <w:lang w:val="en-US"/>
+        </w:rPr>
+        <w:t>for (i in 1:nrow(R))</w:t>
+      </w:r>
+      <w:r>
+        <w:rPr>
+          <w:lang w:val="en-US"/>
+        </w:rPr>
+        <w:t>{</w:t>
+      </w:r>
+    </w:p>
+    <w:p>
+      <w:pPr>
+        <w:rPr>
+          <w:lang w:val="en-US"/>
+        </w:rPr>
+      </w:pPr>
+      <w:r>
+        <w:rPr>
+          <w:lang w:val="en-US"/>
+        </w:rPr>
+        <w:t>for (j in 1:ncol(R)){</w:t>
       </w:r>
     </w:p>
     <w:p>
@@ -604,37 +377,7 @@
           <w:lang w:val="en-US"/>
         </w:rPr>
         <w:tab/>
-        <w:t>res[</w:t>
-      </w:r>
-      <w:proofErr w:type="spellStart"/>
-      <w:proofErr w:type="gramStart"/>
-      <w:r>
-        <w:rPr>
-          <w:lang w:val="en-US"/>
-        </w:rPr>
-        <w:t>i,j</w:t>
-      </w:r>
-      <w:proofErr w:type="spellEnd"/>
-      <w:proofErr w:type="gramEnd"/>
-      <w:r>
-        <w:rPr>
-          <w:lang w:val="en-US"/>
-        </w:rPr>
-        <w:t>] &lt;- T(R[</w:t>
-      </w:r>
-      <w:proofErr w:type="spellStart"/>
-      <w:r>
-        <w:rPr>
-          <w:lang w:val="en-US"/>
-        </w:rPr>
-        <w:t>i,j</w:t>
-      </w:r>
-      <w:proofErr w:type="spellEnd"/>
-      <w:r>
-        <w:rPr>
-          <w:lang w:val="en-US"/>
-        </w:rPr>
-        <w:t>])</w:t>
+        <w:t>res[i,j] &lt;- T(R[i,j])</w:t>
       </w:r>
     </w:p>
     <w:p>
@@ -657,62 +400,29 @@
           <w:lang w:val="en-US"/>
         </w:rPr>
       </w:pPr>
-      <w:proofErr w:type="gramStart"/>
-      <w:r>
-        <w:rPr>
-          <w:lang w:val="en-US"/>
-        </w:rPr>
-        <w:t>plot(</w:t>
-      </w:r>
-      <w:proofErr w:type="gramEnd"/>
-      <w:r>
-        <w:rPr>
-          <w:lang w:val="en-US"/>
-        </w:rPr>
-        <w:t xml:space="preserve">0:1,0:1, type='n', axes = FALSE, </w:t>
-      </w:r>
-      <w:proofErr w:type="spellStart"/>
-      <w:r>
-        <w:rPr>
-          <w:lang w:val="en-US"/>
-        </w:rPr>
-        <w:t>xlab</w:t>
-      </w:r>
-      <w:proofErr w:type="spellEnd"/>
-      <w:r>
-        <w:rPr>
-          <w:lang w:val="en-US"/>
-        </w:rPr>
-        <w:t xml:space="preserve"> = "", </w:t>
-      </w:r>
-      <w:proofErr w:type="spellStart"/>
-      <w:r>
-        <w:rPr>
-          <w:lang w:val="en-US"/>
-        </w:rPr>
-        <w:t>ylab</w:t>
-      </w:r>
-      <w:proofErr w:type="spellEnd"/>
-      <w:r>
-        <w:rPr>
-          <w:lang w:val="en-US"/>
-        </w:rPr>
-        <w:t xml:space="preserve"> = "")</w:t>
-      </w:r>
-    </w:p>
-    <w:p>
-      <w:proofErr w:type="spellStart"/>
-      <w:proofErr w:type="gramStart"/>
-      <w:r>
-        <w:t>rasterImage</w:t>
-      </w:r>
-      <w:proofErr w:type="spellEnd"/>
-      <w:r>
-        <w:t>(</w:t>
-      </w:r>
-      <w:proofErr w:type="gramEnd"/>
-      <w:r>
-        <w:t>res, 0, 0, 1, 1)</w:t>
+      <w:r>
+        <w:rPr>
+          <w:lang w:val="en-US"/>
+        </w:rPr>
+        <w:t>}</w:t>
+      </w:r>
+    </w:p>
+    <w:p>
+      <w:pPr>
+        <w:rPr>
+          <w:lang w:val="en-US"/>
+        </w:rPr>
+      </w:pPr>
+      <w:r>
+        <w:rPr>
+          <w:lang w:val="en-US"/>
+        </w:rPr>
+        <w:t>plot(0:1,0:1, type='n', axes = FALSE, xlab = "", ylab = "")</w:t>
+      </w:r>
+    </w:p>
+    <w:p>
+      <w:r>
+        <w:t>rasterImage(res, 0, 0, 1, 1)</w:t>
       </w:r>
     </w:p>
     <w:p>
@@ -775,13 +485,8 @@
       </w:r>
     </w:p>
     <w:p>
-      <w:proofErr w:type="spellStart"/>
-      <w:r>
-        <w:t>hist</w:t>
-      </w:r>
-      <w:proofErr w:type="spellEnd"/>
-      <w:r>
-        <w:t>(res)</w:t>
+      <w:r>
+        <w:t>hist(res)</w:t>
       </w:r>
     </w:p>
     <w:p>
@@ -821,6 +526,242 @@
                     <a:xfrm>
                       <a:off x="0" y="0"/>
                       <a:ext cx="4434840" cy="4511040"/>
+                    </a:xfrm>
+                    <a:prstGeom prst="rect">
+                      <a:avLst/>
+                    </a:prstGeom>
+                    <a:noFill/>
+                    <a:ln>
+                      <a:noFill/>
+                    </a:ln>
+                    <a:extLst>
+                      <a:ext uri="{53640926-AAD7-44D8-BBD7-CCE9431645EC}">
+                        <a14:shadowObscured xmlns:a14="http://schemas.microsoft.com/office/drawing/2010/main"/>
+                      </a:ext>
+                    </a:extLst>
+                  </pic:spPr>
+                </pic:pic>
+              </a:graphicData>
+            </a:graphic>
+          </wp:inline>
+        </w:drawing>
+      </w:r>
+    </w:p>
+    <w:p/>
+    <w:p/>
+    <w:p>
+      <w:r>
+        <w:rPr>
+          <w:noProof/>
+        </w:rPr>
+        <w:lastRenderedPageBreak/>
+        <w:drawing>
+          <wp:inline distT="0" distB="0" distL="0" distR="0" wp14:anchorId="691C6DF2" wp14:editId="2D336802">
+            <wp:extent cx="3558540" cy="3215640"/>
+            <wp:effectExtent l="0" t="0" r="0" b="0"/>
+            <wp:docPr id="762881146" name="Picture 7"/>
+            <wp:cNvGraphicFramePr>
+              <a:graphicFrameLocks xmlns:a="http://schemas.openxmlformats.org/drawingml/2006/main" noChangeAspect="1"/>
+            </wp:cNvGraphicFramePr>
+            <a:graphic xmlns:a="http://schemas.openxmlformats.org/drawingml/2006/main">
+              <a:graphicData uri="http://schemas.openxmlformats.org/drawingml/2006/picture">
+                <pic:pic xmlns:pic="http://schemas.openxmlformats.org/drawingml/2006/picture">
+                  <pic:nvPicPr>
+                    <pic:cNvPr id="0" name="Picture 7"/>
+                    <pic:cNvPicPr>
+                      <a:picLocks noChangeAspect="1" noChangeArrowheads="1"/>
+                    </pic:cNvPicPr>
+                  </pic:nvPicPr>
+                  <pic:blipFill rotWithShape="1">
+                    <a:blip r:embed="rId11">
+                      <a:extLst>
+                        <a:ext uri="{28A0092B-C50C-407E-A947-70E740481C1C}">
+                          <a14:useLocalDpi xmlns:a14="http://schemas.microsoft.com/office/drawing/2010/main" val="0"/>
+                        </a:ext>
+                      </a:extLst>
+                    </a:blip>
+                    <a:srcRect l="11301" t="11314" r="26612" b="32513"/>
+                    <a:stretch/>
+                  </pic:blipFill>
+                  <pic:spPr bwMode="auto">
+                    <a:xfrm>
+                      <a:off x="0" y="0"/>
+                      <a:ext cx="3558540" cy="3215640"/>
+                    </a:xfrm>
+                    <a:prstGeom prst="rect">
+                      <a:avLst/>
+                    </a:prstGeom>
+                    <a:noFill/>
+                    <a:ln>
+                      <a:noFill/>
+                    </a:ln>
+                    <a:extLst>
+                      <a:ext uri="{53640926-AAD7-44D8-BBD7-CCE9431645EC}">
+                        <a14:shadowObscured xmlns:a14="http://schemas.microsoft.com/office/drawing/2010/main"/>
+                      </a:ext>
+                    </a:extLst>
+                  </pic:spPr>
+                </pic:pic>
+              </a:graphicData>
+            </a:graphic>
+          </wp:inline>
+        </w:drawing>
+      </w:r>
+    </w:p>
+    <w:p>
+      <w:r>
+        <w:rPr>
+          <w:noProof/>
+        </w:rPr>
+        <w:drawing>
+          <wp:inline distT="0" distB="0" distL="0" distR="0" wp14:anchorId="58171647" wp14:editId="452506AD">
+            <wp:extent cx="4465320" cy="4602480"/>
+            <wp:effectExtent l="0" t="0" r="0" b="0"/>
+            <wp:docPr id="1828951148" name="Picture 4"/>
+            <wp:cNvGraphicFramePr>
+              <a:graphicFrameLocks xmlns:a="http://schemas.openxmlformats.org/drawingml/2006/main" noChangeAspect="1"/>
+            </wp:cNvGraphicFramePr>
+            <a:graphic xmlns:a="http://schemas.openxmlformats.org/drawingml/2006/main">
+              <a:graphicData uri="http://schemas.openxmlformats.org/drawingml/2006/picture">
+                <pic:pic xmlns:pic="http://schemas.openxmlformats.org/drawingml/2006/picture">
+                  <pic:nvPicPr>
+                    <pic:cNvPr id="0" name="Picture 4"/>
+                    <pic:cNvPicPr>
+                      <a:picLocks noChangeAspect="1" noChangeArrowheads="1"/>
+                    </pic:cNvPicPr>
+                  </pic:nvPicPr>
+                  <pic:blipFill rotWithShape="1">
+                    <a:blip r:embed="rId12">
+                      <a:extLst>
+                        <a:ext uri="{28A0092B-C50C-407E-A947-70E740481C1C}">
+                          <a14:useLocalDpi xmlns:a14="http://schemas.microsoft.com/office/drawing/2010/main" val="0"/>
+                        </a:ext>
+                      </a:extLst>
+                    </a:blip>
+                    <a:srcRect r="22092" b="19601"/>
+                    <a:stretch/>
+                  </pic:blipFill>
+                  <pic:spPr bwMode="auto">
+                    <a:xfrm>
+                      <a:off x="0" y="0"/>
+                      <a:ext cx="4465320" cy="4602480"/>
+                    </a:xfrm>
+                    <a:prstGeom prst="rect">
+                      <a:avLst/>
+                    </a:prstGeom>
+                    <a:noFill/>
+                    <a:ln>
+                      <a:noFill/>
+                    </a:ln>
+                    <a:extLst>
+                      <a:ext uri="{53640926-AAD7-44D8-BBD7-CCE9431645EC}">
+                        <a14:shadowObscured xmlns:a14="http://schemas.microsoft.com/office/drawing/2010/main"/>
+                      </a:ext>
+                    </a:extLst>
+                  </pic:spPr>
+                </pic:pic>
+              </a:graphicData>
+            </a:graphic>
+          </wp:inline>
+        </w:drawing>
+      </w:r>
+    </w:p>
+    <w:p>
+      <w:r>
+        <w:rPr>
+          <w:noProof/>
+        </w:rPr>
+        <w:lastRenderedPageBreak/>
+        <w:drawing>
+          <wp:inline distT="0" distB="0" distL="0" distR="0" wp14:anchorId="18DE1851" wp14:editId="1FED9CA4">
+            <wp:extent cx="3611880" cy="3261360"/>
+            <wp:effectExtent l="0" t="0" r="0" b="0"/>
+            <wp:docPr id="804448487" name="Picture 5"/>
+            <wp:cNvGraphicFramePr>
+              <a:graphicFrameLocks xmlns:a="http://schemas.openxmlformats.org/drawingml/2006/main" noChangeAspect="1"/>
+            </wp:cNvGraphicFramePr>
+            <a:graphic xmlns:a="http://schemas.openxmlformats.org/drawingml/2006/main">
+              <a:graphicData uri="http://schemas.openxmlformats.org/drawingml/2006/picture">
+                <pic:pic xmlns:pic="http://schemas.openxmlformats.org/drawingml/2006/picture">
+                  <pic:nvPicPr>
+                    <pic:cNvPr id="0" name="Picture 5"/>
+                    <pic:cNvPicPr>
+                      <a:picLocks noChangeAspect="1" noChangeArrowheads="1"/>
+                    </pic:cNvPicPr>
+                  </pic:nvPicPr>
+                  <pic:blipFill rotWithShape="1">
+                    <a:blip r:embed="rId13">
+                      <a:extLst>
+                        <a:ext uri="{28A0092B-C50C-407E-A947-70E740481C1C}">
+                          <a14:useLocalDpi xmlns:a14="http://schemas.microsoft.com/office/drawing/2010/main" val="0"/>
+                        </a:ext>
+                      </a:extLst>
+                    </a:blip>
+                    <a:srcRect l="10902" t="10782" r="26080" b="32246"/>
+                    <a:stretch/>
+                  </pic:blipFill>
+                  <pic:spPr bwMode="auto">
+                    <a:xfrm>
+                      <a:off x="0" y="0"/>
+                      <a:ext cx="3611880" cy="3261360"/>
+                    </a:xfrm>
+                    <a:prstGeom prst="rect">
+                      <a:avLst/>
+                    </a:prstGeom>
+                    <a:noFill/>
+                    <a:ln>
+                      <a:noFill/>
+                    </a:ln>
+                    <a:extLst>
+                      <a:ext uri="{53640926-AAD7-44D8-BBD7-CCE9431645EC}">
+                        <a14:shadowObscured xmlns:a14="http://schemas.microsoft.com/office/drawing/2010/main"/>
+                      </a:ext>
+                    </a:extLst>
+                  </pic:spPr>
+                </pic:pic>
+              </a:graphicData>
+            </a:graphic>
+          </wp:inline>
+        </w:drawing>
+      </w:r>
+    </w:p>
+    <w:p>
+      <w:r>
+        <w:rPr>
+          <w:noProof/>
+        </w:rPr>
+        <w:drawing>
+          <wp:inline distT="0" distB="0" distL="0" distR="0" wp14:anchorId="02F74809" wp14:editId="2CCC5BD9">
+            <wp:extent cx="4457700" cy="4602480"/>
+            <wp:effectExtent l="0" t="0" r="0" b="0"/>
+            <wp:docPr id="1416297051" name="Picture 6"/>
+            <wp:cNvGraphicFramePr>
+              <a:graphicFrameLocks xmlns:a="http://schemas.openxmlformats.org/drawingml/2006/main" noChangeAspect="1"/>
+            </wp:cNvGraphicFramePr>
+            <a:graphic xmlns:a="http://schemas.openxmlformats.org/drawingml/2006/main">
+              <a:graphicData uri="http://schemas.openxmlformats.org/drawingml/2006/picture">
+                <pic:pic xmlns:pic="http://schemas.openxmlformats.org/drawingml/2006/picture">
+                  <pic:nvPicPr>
+                    <pic:cNvPr id="0" name="Picture 6"/>
+                    <pic:cNvPicPr>
+                      <a:picLocks noChangeAspect="1" noChangeArrowheads="1"/>
+                    </pic:cNvPicPr>
+                  </pic:nvPicPr>
+                  <pic:blipFill rotWithShape="1">
+                    <a:blip r:embed="rId14">
+                      <a:extLst>
+                        <a:ext uri="{28A0092B-C50C-407E-A947-70E740481C1C}">
+                          <a14:useLocalDpi xmlns:a14="http://schemas.microsoft.com/office/drawing/2010/main" val="0"/>
+                        </a:ext>
+                      </a:extLst>
+                    </a:blip>
+                    <a:srcRect r="22225" b="19601"/>
+                    <a:stretch/>
+                  </pic:blipFill>
+                  <pic:spPr bwMode="auto">
+                    <a:xfrm>
+                      <a:off x="0" y="0"/>
+                      <a:ext cx="4457700" cy="4602480"/>
                     </a:xfrm>
                     <a:prstGeom prst="rect">
                       <a:avLst/>

</xml_diff>